<commit_message>
Fixes for test cases based on testing
</commit_message>
<xml_diff>
--- a/TestPlan/Graded Test Plan.docx
+++ b/TestPlan/Graded Test Plan.docx
@@ -5872,6 +5872,7 @@
                 <w:rFonts w:cs="Arial"/>
                 <w:i w:val="0"/>
                 <w:szCs w:val="22"/>
+                <w:highlight w:val="yellow"/>
               </w:rPr>
             </w:pPr>
             <w:r>
@@ -5879,6 +5880,7 @@
                 <w:rFonts w:cs="Arial"/>
                 <w:i w:val="0"/>
                 <w:szCs w:val="22"/>
+                <w:highlight w:val="yellow"/>
               </w:rPr>
               <w:t xml:space="preserve">[Req </w:t>
             </w:r>
@@ -5887,6 +5889,7 @@
                 <w:rFonts w:cs="Arial"/>
                 <w:i w:val="0"/>
                 <w:szCs w:val="22"/>
+                <w:highlight w:val="yellow"/>
               </w:rPr>
               <w:t>4</w:t>
             </w:r>
@@ -5895,6 +5898,7 @@
                 <w:rFonts w:cs="Arial"/>
                 <w:i w:val="0"/>
                 <w:szCs w:val="22"/>
+                <w:highlight w:val="yellow"/>
               </w:rPr>
               <w:t>] Ground station shall have the ability to assign to the aerial swarm.</w:t>
             </w:r>
@@ -5910,13 +5914,15 @@
                 <w:rFonts w:ascii="Arial" w:hAnsi="Arial" w:cs="Arial"/>
                 <w:sz w:val="22"/>
                 <w:szCs w:val="22"/>
-              </w:rPr>
-            </w:pPr>
-            <w:r>
-              <w:rPr>
-                <w:rFonts w:ascii="Arial" w:hAnsi="Arial" w:cs="Arial"/>
-                <w:sz w:val="22"/>
-                <w:szCs w:val="22"/>
+                <w:highlight w:val="yellow"/>
+              </w:rPr>
+            </w:pPr>
+            <w:r>
+              <w:rPr>
+                <w:rFonts w:ascii="Arial" w:hAnsi="Arial" w:cs="Arial"/>
+                <w:sz w:val="22"/>
+                <w:szCs w:val="22"/>
+                <w:highlight w:val="yellow"/>
               </w:rPr>
               <w:t>4.1</w:t>
             </w:r>
@@ -5932,13 +5938,15 @@
                 <w:rFonts w:ascii="Arial" w:hAnsi="Arial" w:cs="Arial"/>
                 <w:sz w:val="22"/>
                 <w:szCs w:val="22"/>
-              </w:rPr>
-            </w:pPr>
-            <w:r>
-              <w:rPr>
-                <w:rFonts w:ascii="Arial" w:hAnsi="Arial" w:cs="Arial"/>
-                <w:sz w:val="22"/>
-                <w:szCs w:val="22"/>
+                <w:highlight w:val="yellow"/>
+              </w:rPr>
+            </w:pPr>
+            <w:r>
+              <w:rPr>
+                <w:rFonts w:ascii="Arial" w:hAnsi="Arial" w:cs="Arial"/>
+                <w:sz w:val="22"/>
+                <w:szCs w:val="22"/>
+                <w:highlight w:val="yellow"/>
               </w:rPr>
               <w:t>User selects mission path</w:t>
             </w:r>
@@ -5954,13 +5962,15 @@
                 <w:rFonts w:ascii="Arial" w:hAnsi="Arial" w:cs="Arial"/>
                 <w:sz w:val="22"/>
                 <w:szCs w:val="22"/>
-              </w:rPr>
-            </w:pPr>
-            <w:r>
-              <w:rPr>
-                <w:rFonts w:ascii="Arial" w:hAnsi="Arial" w:cs="Arial"/>
-                <w:sz w:val="22"/>
-                <w:szCs w:val="22"/>
+                <w:highlight w:val="yellow"/>
+              </w:rPr>
+            </w:pPr>
+            <w:r>
+              <w:rPr>
+                <w:rFonts w:ascii="Arial" w:hAnsi="Arial" w:cs="Arial"/>
+                <w:sz w:val="22"/>
+                <w:szCs w:val="22"/>
+                <w:highlight w:val="yellow"/>
               </w:rPr>
               <w:t>Aerial swarm acknowledges mission.</w:t>
             </w:r>
@@ -5976,15 +5986,17 @@
                 <w:rFonts w:ascii="Arial" w:hAnsi="Arial" w:cs="Arial"/>
                 <w:sz w:val="22"/>
                 <w:szCs w:val="22"/>
-              </w:rPr>
-            </w:pPr>
-            <w:r>
-              <w:rPr>
-                <w:rFonts w:ascii="Arial" w:hAnsi="Arial" w:cs="Arial"/>
-                <w:sz w:val="22"/>
-                <w:szCs w:val="22"/>
-              </w:rPr>
-              <w:t>Pass</w:t>
+                <w:highlight w:val="yellow"/>
+              </w:rPr>
+            </w:pPr>
+            <w:r>
+              <w:rPr>
+                <w:rFonts w:ascii="Arial" w:hAnsi="Arial" w:cs="Arial"/>
+                <w:sz w:val="22"/>
+                <w:szCs w:val="22"/>
+                <w:highlight w:val="yellow"/>
+              </w:rPr>
+              <w:t>Fail</w:t>
             </w:r>
           </w:p>
         </w:tc>
@@ -6118,6 +6130,15 @@
                 <w:highlight w:val="yellow"/>
               </w:rPr>
             </w:pPr>
+            <w:r>
+              <w:rPr>
+                <w:rFonts w:ascii="Arial" w:hAnsi="Arial" w:cs="Arial"/>
+                <w:sz w:val="22"/>
+                <w:szCs w:val="22"/>
+                <w:highlight w:val="yellow"/>
+              </w:rPr>
+              <w:t>Fail</w:t>
+            </w:r>
           </w:p>
         </w:tc>
       </w:tr>
@@ -6250,6 +6271,15 @@
                 <w:highlight w:val="yellow"/>
               </w:rPr>
             </w:pPr>
+            <w:r>
+              <w:rPr>
+                <w:rFonts w:ascii="Arial" w:hAnsi="Arial" w:cs="Arial"/>
+                <w:sz w:val="22"/>
+                <w:szCs w:val="22"/>
+                <w:highlight w:val="yellow"/>
+              </w:rPr>
+              <w:t>Fail</w:t>
+            </w:r>
           </w:p>
         </w:tc>
       </w:tr>
@@ -6491,6 +6521,7 @@
                 <w:rFonts w:cs="Arial"/>
                 <w:i w:val="0"/>
                 <w:szCs w:val="22"/>
+                <w:highlight w:val="yellow"/>
               </w:rPr>
             </w:pPr>
             <w:r>
@@ -6498,6 +6529,7 @@
                 <w:rFonts w:cs="Arial"/>
                 <w:i w:val="0"/>
                 <w:szCs w:val="22"/>
+                <w:highlight w:val="yellow"/>
               </w:rPr>
               <w:t>[Req 9] Ground station shall record sensor data.</w:t>
             </w:r>
@@ -6508,6 +6540,7 @@
                 <w:rFonts w:ascii="Arial" w:hAnsi="Arial" w:cs="Arial"/>
                 <w:sz w:val="22"/>
                 <w:szCs w:val="22"/>
+                <w:highlight w:val="yellow"/>
               </w:rPr>
             </w:pPr>
           </w:p>
@@ -6522,13 +6555,15 @@
                 <w:rFonts w:ascii="Arial" w:hAnsi="Arial" w:cs="Arial"/>
                 <w:sz w:val="22"/>
                 <w:szCs w:val="22"/>
-              </w:rPr>
-            </w:pPr>
-            <w:r>
-              <w:rPr>
-                <w:rFonts w:ascii="Arial" w:hAnsi="Arial" w:cs="Arial"/>
-                <w:sz w:val="22"/>
-                <w:szCs w:val="22"/>
+                <w:highlight w:val="yellow"/>
+              </w:rPr>
+            </w:pPr>
+            <w:r>
+              <w:rPr>
+                <w:rFonts w:ascii="Arial" w:hAnsi="Arial" w:cs="Arial"/>
+                <w:sz w:val="22"/>
+                <w:szCs w:val="22"/>
+                <w:highlight w:val="yellow"/>
               </w:rPr>
               <w:t>9.1</w:t>
             </w:r>
@@ -6544,13 +6579,15 @@
                 <w:rFonts w:ascii="Arial" w:hAnsi="Arial" w:cs="Arial"/>
                 <w:sz w:val="22"/>
                 <w:szCs w:val="22"/>
-              </w:rPr>
-            </w:pPr>
-            <w:r>
-              <w:rPr>
-                <w:rFonts w:ascii="Arial" w:hAnsi="Arial" w:cs="Arial"/>
-                <w:sz w:val="22"/>
-                <w:szCs w:val="22"/>
+                <w:highlight w:val="yellow"/>
+              </w:rPr>
+            </w:pPr>
+            <w:r>
+              <w:rPr>
+                <w:rFonts w:ascii="Arial" w:hAnsi="Arial" w:cs="Arial"/>
+                <w:sz w:val="22"/>
+                <w:szCs w:val="22"/>
+                <w:highlight w:val="yellow"/>
               </w:rPr>
               <w:t>Data set for sensor data</w:t>
             </w:r>
@@ -6566,13 +6603,15 @@
                 <w:rFonts w:ascii="Arial" w:hAnsi="Arial" w:cs="Arial"/>
                 <w:sz w:val="22"/>
                 <w:szCs w:val="22"/>
-              </w:rPr>
-            </w:pPr>
-            <w:r>
-              <w:rPr>
-                <w:rFonts w:ascii="Arial" w:hAnsi="Arial" w:cs="Arial"/>
-                <w:sz w:val="22"/>
-                <w:szCs w:val="22"/>
+                <w:highlight w:val="yellow"/>
+              </w:rPr>
+            </w:pPr>
+            <w:r>
+              <w:rPr>
+                <w:rFonts w:ascii="Arial" w:hAnsi="Arial" w:cs="Arial"/>
+                <w:sz w:val="22"/>
+                <w:szCs w:val="22"/>
+                <w:highlight w:val="yellow"/>
               </w:rPr>
               <w:t>Ground Control Station records data set</w:t>
             </w:r>
@@ -6590,14 +6629,6 @@
                 <w:szCs w:val="22"/>
               </w:rPr>
             </w:pPr>
-            <w:r>
-              <w:rPr>
-                <w:rFonts w:ascii="Arial" w:hAnsi="Arial" w:cs="Arial"/>
-                <w:sz w:val="22"/>
-                <w:szCs w:val="22"/>
-              </w:rPr>
-              <w:t>Pass</w:t>
-            </w:r>
           </w:p>
         </w:tc>
       </w:tr>
@@ -6734,13 +6765,15 @@
                 <w:rFonts w:ascii="Arial" w:hAnsi="Arial" w:cs="Arial"/>
                 <w:sz w:val="22"/>
                 <w:szCs w:val="22"/>
-              </w:rPr>
-            </w:pPr>
-            <w:r>
-              <w:rPr>
-                <w:rFonts w:ascii="Arial" w:hAnsi="Arial" w:cs="Arial"/>
-                <w:sz w:val="22"/>
-                <w:szCs w:val="22"/>
+                <w:highlight w:val="yellow"/>
+              </w:rPr>
+            </w:pPr>
+            <w:r>
+              <w:rPr>
+                <w:rFonts w:ascii="Arial" w:hAnsi="Arial" w:cs="Arial"/>
+                <w:sz w:val="22"/>
+                <w:szCs w:val="22"/>
+                <w:highlight w:val="yellow"/>
               </w:rPr>
               <w:t>[Req 11] The aerial swarm shall designate a lead UAV for swarm organization and communication.</w:t>
             </w:r>
@@ -6756,13 +6789,15 @@
                 <w:rFonts w:ascii="Arial" w:hAnsi="Arial" w:cs="Arial"/>
                 <w:sz w:val="22"/>
                 <w:szCs w:val="22"/>
-              </w:rPr>
-            </w:pPr>
-            <w:r>
-              <w:rPr>
-                <w:rFonts w:ascii="Arial" w:hAnsi="Arial" w:cs="Arial"/>
-                <w:sz w:val="22"/>
-                <w:szCs w:val="22"/>
+                <w:highlight w:val="yellow"/>
+              </w:rPr>
+            </w:pPr>
+            <w:r>
+              <w:rPr>
+                <w:rFonts w:ascii="Arial" w:hAnsi="Arial" w:cs="Arial"/>
+                <w:sz w:val="22"/>
+                <w:szCs w:val="22"/>
+                <w:highlight w:val="yellow"/>
               </w:rPr>
               <w:t>11.1</w:t>
             </w:r>
@@ -6778,13 +6813,15 @@
                 <w:rFonts w:ascii="Arial" w:hAnsi="Arial" w:cs="Arial"/>
                 <w:sz w:val="22"/>
                 <w:szCs w:val="22"/>
-              </w:rPr>
-            </w:pPr>
-            <w:r>
-              <w:rPr>
-                <w:rFonts w:ascii="Arial" w:hAnsi="Arial" w:cs="Arial"/>
-                <w:sz w:val="22"/>
-                <w:szCs w:val="22"/>
+                <w:highlight w:val="yellow"/>
+              </w:rPr>
+            </w:pPr>
+            <w:r>
+              <w:rPr>
+                <w:rFonts w:ascii="Arial" w:hAnsi="Arial" w:cs="Arial"/>
+                <w:sz w:val="22"/>
+                <w:szCs w:val="22"/>
+                <w:highlight w:val="yellow"/>
               </w:rPr>
               <w:t>“Lead” attribute changed to False</w:t>
             </w:r>
@@ -6800,13 +6837,15 @@
                 <w:rFonts w:ascii="Arial" w:hAnsi="Arial" w:cs="Arial"/>
                 <w:sz w:val="22"/>
                 <w:szCs w:val="22"/>
-              </w:rPr>
-            </w:pPr>
-            <w:r>
-              <w:rPr>
-                <w:rFonts w:ascii="Arial" w:hAnsi="Arial" w:cs="Arial"/>
-                <w:sz w:val="22"/>
-                <w:szCs w:val="22"/>
+                <w:highlight w:val="yellow"/>
+              </w:rPr>
+            </w:pPr>
+            <w:r>
+              <w:rPr>
+                <w:rFonts w:ascii="Arial" w:hAnsi="Arial" w:cs="Arial"/>
+                <w:sz w:val="22"/>
+                <w:szCs w:val="22"/>
+                <w:highlight w:val="yellow"/>
               </w:rPr>
               <w:t>A single UAV’s “lead” attribute changed to True</w:t>
             </w:r>
@@ -6822,15 +6861,17 @@
                 <w:rFonts w:ascii="Arial" w:hAnsi="Arial" w:cs="Arial"/>
                 <w:sz w:val="22"/>
                 <w:szCs w:val="22"/>
-              </w:rPr>
-            </w:pPr>
-            <w:r>
-              <w:rPr>
-                <w:rFonts w:ascii="Arial" w:hAnsi="Arial" w:cs="Arial"/>
-                <w:sz w:val="22"/>
-                <w:szCs w:val="22"/>
-              </w:rPr>
-              <w:t>Pass</w:t>
+                <w:highlight w:val="yellow"/>
+              </w:rPr>
+            </w:pPr>
+            <w:r>
+              <w:rPr>
+                <w:rFonts w:ascii="Arial" w:hAnsi="Arial" w:cs="Arial"/>
+                <w:sz w:val="22"/>
+                <w:szCs w:val="22"/>
+                <w:highlight w:val="yellow"/>
+              </w:rPr>
+              <w:t>Fail</w:t>
             </w:r>
           </w:p>
         </w:tc>
@@ -6946,6 +6987,15 @@
                 <w:highlight w:val="yellow"/>
               </w:rPr>
             </w:pPr>
+            <w:r>
+              <w:rPr>
+                <w:rFonts w:ascii="Arial" w:hAnsi="Arial" w:cs="Arial"/>
+                <w:sz w:val="22"/>
+                <w:szCs w:val="22"/>
+                <w:highlight w:val="yellow"/>
+              </w:rPr>
+              <w:t>Fail</w:t>
+            </w:r>
           </w:p>
         </w:tc>
       </w:tr>
@@ -7467,7 +7517,7 @@
                 <w:sz w:val="22"/>
                 <w:szCs w:val="22"/>
               </w:rPr>
-              <w:t>Pass</w:t>
+              <w:t>Fail</w:t>
             </w:r>
           </w:p>
         </w:tc>
@@ -7484,6 +7534,7 @@
                 <w:rFonts w:cs="Arial"/>
                 <w:i w:val="0"/>
                 <w:szCs w:val="22"/>
+                <w:highlight w:val="yellow"/>
               </w:rPr>
             </w:pPr>
             <w:r>
@@ -7491,6 +7542,7 @@
                 <w:rFonts w:cs="Arial"/>
                 <w:i w:val="0"/>
                 <w:szCs w:val="22"/>
+                <w:highlight w:val="yellow"/>
               </w:rPr>
               <w:t>[Req 1</w:t>
             </w:r>
@@ -7499,6 +7551,7 @@
                 <w:rFonts w:cs="Arial"/>
                 <w:i w:val="0"/>
                 <w:szCs w:val="22"/>
+                <w:highlight w:val="yellow"/>
               </w:rPr>
               <w:t>7</w:t>
             </w:r>
@@ -7507,6 +7560,7 @@
                 <w:rFonts w:cs="Arial"/>
                 <w:i w:val="0"/>
                 <w:szCs w:val="22"/>
+                <w:highlight w:val="yellow"/>
               </w:rPr>
               <w:t>] The aerial swarm shall transmit sensor data to a repository in the ground station.</w:t>
             </w:r>
@@ -7522,13 +7576,15 @@
                 <w:rFonts w:ascii="Arial" w:hAnsi="Arial" w:cs="Arial"/>
                 <w:sz w:val="22"/>
                 <w:szCs w:val="22"/>
-              </w:rPr>
-            </w:pPr>
-            <w:r>
-              <w:rPr>
-                <w:rFonts w:ascii="Arial" w:hAnsi="Arial" w:cs="Arial"/>
-                <w:sz w:val="22"/>
-                <w:szCs w:val="22"/>
+                <w:highlight w:val="yellow"/>
+              </w:rPr>
+            </w:pPr>
+            <w:r>
+              <w:rPr>
+                <w:rFonts w:ascii="Arial" w:hAnsi="Arial" w:cs="Arial"/>
+                <w:sz w:val="22"/>
+                <w:szCs w:val="22"/>
+                <w:highlight w:val="yellow"/>
               </w:rPr>
               <w:t>1</w:t>
             </w:r>
@@ -7537,6 +7593,7 @@
                 <w:rFonts w:ascii="Arial" w:hAnsi="Arial" w:cs="Arial"/>
                 <w:sz w:val="22"/>
                 <w:szCs w:val="22"/>
+                <w:highlight w:val="yellow"/>
               </w:rPr>
               <w:t>7.1</w:t>
             </w:r>
@@ -7552,13 +7609,15 @@
                 <w:rFonts w:ascii="Arial" w:hAnsi="Arial" w:cs="Arial"/>
                 <w:sz w:val="22"/>
                 <w:szCs w:val="22"/>
-              </w:rPr>
-            </w:pPr>
-            <w:r>
-              <w:rPr>
-                <w:rFonts w:ascii="Arial" w:hAnsi="Arial" w:cs="Arial"/>
-                <w:sz w:val="22"/>
-                <w:szCs w:val="22"/>
+                <w:highlight w:val="yellow"/>
+              </w:rPr>
+            </w:pPr>
+            <w:r>
+              <w:rPr>
+                <w:rFonts w:ascii="Arial" w:hAnsi="Arial" w:cs="Arial"/>
+                <w:sz w:val="22"/>
+                <w:szCs w:val="22"/>
+                <w:highlight w:val="yellow"/>
               </w:rPr>
               <w:t>Data set from sensors</w:t>
             </w:r>
@@ -7574,13 +7633,15 @@
                 <w:rFonts w:ascii="Arial" w:hAnsi="Arial" w:cs="Arial"/>
                 <w:sz w:val="22"/>
                 <w:szCs w:val="22"/>
-              </w:rPr>
-            </w:pPr>
-            <w:r>
-              <w:rPr>
-                <w:rFonts w:ascii="Arial" w:hAnsi="Arial" w:cs="Arial"/>
-                <w:sz w:val="22"/>
-                <w:szCs w:val="22"/>
+                <w:highlight w:val="yellow"/>
+              </w:rPr>
+            </w:pPr>
+            <w:r>
+              <w:rPr>
+                <w:rFonts w:ascii="Arial" w:hAnsi="Arial" w:cs="Arial"/>
+                <w:sz w:val="22"/>
+                <w:szCs w:val="22"/>
+                <w:highlight w:val="yellow"/>
               </w:rPr>
               <w:t>Data set recorded in Ground Control Station repository</w:t>
             </w:r>
@@ -7596,15 +7657,17 @@
                 <w:rFonts w:ascii="Arial" w:hAnsi="Arial" w:cs="Arial"/>
                 <w:sz w:val="22"/>
                 <w:szCs w:val="22"/>
-              </w:rPr>
-            </w:pPr>
-            <w:r>
-              <w:rPr>
-                <w:rFonts w:ascii="Arial" w:hAnsi="Arial" w:cs="Arial"/>
-                <w:sz w:val="22"/>
-                <w:szCs w:val="22"/>
-              </w:rPr>
-              <w:t>Pass</w:t>
+                <w:highlight w:val="yellow"/>
+              </w:rPr>
+            </w:pPr>
+            <w:r>
+              <w:rPr>
+                <w:rFonts w:ascii="Arial" w:hAnsi="Arial" w:cs="Arial"/>
+                <w:sz w:val="22"/>
+                <w:szCs w:val="22"/>
+                <w:highlight w:val="yellow"/>
+              </w:rPr>
+              <w:t>Fail</w:t>
             </w:r>
           </w:p>
         </w:tc>
@@ -8055,6 +8118,15 @@
                 <w:highlight w:val="yellow"/>
               </w:rPr>
             </w:pPr>
+            <w:r>
+              <w:rPr>
+                <w:rFonts w:ascii="Arial" w:hAnsi="Arial" w:cs="Arial"/>
+                <w:sz w:val="22"/>
+                <w:szCs w:val="22"/>
+                <w:highlight w:val="yellow"/>
+              </w:rPr>
+              <w:t>Fail</w:t>
+            </w:r>
           </w:p>
         </w:tc>
       </w:tr>
@@ -8169,6 +8241,15 @@
                 <w:highlight w:val="yellow"/>
               </w:rPr>
             </w:pPr>
+            <w:r>
+              <w:rPr>
+                <w:rFonts w:ascii="Arial" w:hAnsi="Arial" w:cs="Arial"/>
+                <w:sz w:val="22"/>
+                <w:szCs w:val="22"/>
+                <w:highlight w:val="yellow"/>
+              </w:rPr>
+              <w:t>Fail</w:t>
+            </w:r>
           </w:p>
         </w:tc>
       </w:tr>
@@ -8450,6 +8531,7 @@
                 <w:rFonts w:cs="Arial"/>
                 <w:i w:val="0"/>
                 <w:szCs w:val="22"/>
+                <w:highlight w:val="yellow"/>
               </w:rPr>
             </w:pPr>
             <w:r>
@@ -8457,9 +8539,39 @@
                 <w:rFonts w:cs="Arial"/>
                 <w:i w:val="0"/>
                 <w:szCs w:val="22"/>
-              </w:rPr>
-              <w:t>[Req 24] Individual UAV shall communicate status with the aerial swarm.</w:t>
-            </w:r>
+                <w:highlight w:val="yellow"/>
+              </w:rPr>
+              <w:t>[Req 2</w:t>
+            </w:r>
+            <w:r>
+              <w:rPr>
+                <w:rFonts w:cs="Arial"/>
+                <w:i w:val="0"/>
+                <w:szCs w:val="22"/>
+                <w:highlight w:val="yellow"/>
+              </w:rPr>
+              <w:t>5</w:t>
+            </w:r>
+            <w:r>
+              <w:rPr>
+                <w:rFonts w:cs="Arial"/>
+                <w:i w:val="0"/>
+                <w:szCs w:val="22"/>
+                <w:highlight w:val="yellow"/>
+              </w:rPr>
+              <w:t>] Individual UAV shall avoid collisions with objects including other UAVs.</w:t>
+            </w:r>
+          </w:p>
+          <w:p>
+            <w:pPr>
+              <w:pStyle w:val="template"/>
+              <w:rPr>
+                <w:rFonts w:cs="Arial"/>
+                <w:i w:val="0"/>
+                <w:szCs w:val="22"/>
+                <w:highlight w:val="yellow"/>
+              </w:rPr>
+            </w:pPr>
           </w:p>
         </w:tc>
         <w:tc>
@@ -8472,13 +8584,15 @@
                 <w:rFonts w:ascii="Arial" w:hAnsi="Arial" w:cs="Arial"/>
                 <w:sz w:val="22"/>
                 <w:szCs w:val="22"/>
-              </w:rPr>
-            </w:pPr>
-            <w:r>
-              <w:rPr>
-                <w:rFonts w:ascii="Arial" w:hAnsi="Arial" w:cs="Arial"/>
-                <w:sz w:val="22"/>
-                <w:szCs w:val="22"/>
+                <w:highlight w:val="yellow"/>
+              </w:rPr>
+            </w:pPr>
+            <w:r>
+              <w:rPr>
+                <w:rFonts w:ascii="Arial" w:hAnsi="Arial" w:cs="Arial"/>
+                <w:sz w:val="22"/>
+                <w:szCs w:val="22"/>
+                <w:highlight w:val="yellow"/>
               </w:rPr>
               <w:t>2</w:t>
             </w:r>
@@ -8487,14 +8601,16 @@
                 <w:rFonts w:ascii="Arial" w:hAnsi="Arial" w:cs="Arial"/>
                 <w:sz w:val="22"/>
                 <w:szCs w:val="22"/>
-              </w:rPr>
-              <w:t>4</w:t>
-            </w:r>
-            <w:r>
-              <w:rPr>
-                <w:rFonts w:ascii="Arial" w:hAnsi="Arial" w:cs="Arial"/>
-                <w:sz w:val="22"/>
-                <w:szCs w:val="22"/>
+                <w:highlight w:val="yellow"/>
+              </w:rPr>
+              <w:t>5</w:t>
+            </w:r>
+            <w:r>
+              <w:rPr>
+                <w:rFonts w:ascii="Arial" w:hAnsi="Arial" w:cs="Arial"/>
+                <w:sz w:val="22"/>
+                <w:szCs w:val="22"/>
+                <w:highlight w:val="yellow"/>
               </w:rPr>
               <w:t>.1</w:t>
             </w:r>
@@ -8510,15 +8626,17 @@
                 <w:rFonts w:ascii="Arial" w:hAnsi="Arial" w:cs="Arial"/>
                 <w:sz w:val="22"/>
                 <w:szCs w:val="22"/>
-              </w:rPr>
-            </w:pPr>
-            <w:r>
-              <w:rPr>
-                <w:rFonts w:ascii="Arial" w:hAnsi="Arial" w:cs="Arial"/>
-                <w:sz w:val="22"/>
-                <w:szCs w:val="22"/>
-              </w:rPr>
-              <w:t>Individual UAV sends their status to another UAV</w:t>
+                <w:highlight w:val="yellow"/>
+              </w:rPr>
+            </w:pPr>
+            <w:r>
+              <w:rPr>
+                <w:rFonts w:ascii="Arial" w:hAnsi="Arial" w:cs="Arial"/>
+                <w:sz w:val="22"/>
+                <w:szCs w:val="22"/>
+                <w:highlight w:val="yellow"/>
+              </w:rPr>
+              <w:t>Individual UAV is put into a path of an object</w:t>
             </w:r>
           </w:p>
         </w:tc>
@@ -8532,47 +8650,17 @@
                 <w:rFonts w:ascii="Arial" w:hAnsi="Arial" w:cs="Arial"/>
                 <w:sz w:val="22"/>
                 <w:szCs w:val="22"/>
-              </w:rPr>
-            </w:pPr>
-            <w:r>
-              <w:rPr>
-                <w:rFonts w:ascii="Arial" w:hAnsi="Arial" w:cs="Arial"/>
-                <w:sz w:val="22"/>
-                <w:szCs w:val="22"/>
-              </w:rPr>
-              <w:t>Individual UAV</w:t>
-            </w:r>
-            <w:r>
-              <w:rPr>
-                <w:rFonts w:ascii="Arial" w:hAnsi="Arial" w:cs="Arial"/>
-                <w:sz w:val="22"/>
-                <w:szCs w:val="22"/>
-              </w:rPr>
-              <w:t xml:space="preserve"> </w:t>
-            </w:r>
-            <w:r>
-              <w:rPr>
-                <w:rFonts w:ascii="Arial" w:hAnsi="Arial" w:cs="Arial"/>
-                <w:sz w:val="22"/>
-                <w:szCs w:val="22"/>
-              </w:rPr>
-              <w:t>convey</w:t>
-            </w:r>
-            <w:r>
-              <w:rPr>
-                <w:rFonts w:ascii="Arial" w:hAnsi="Arial" w:cs="Arial"/>
-                <w:sz w:val="22"/>
-                <w:szCs w:val="22"/>
-              </w:rPr>
-              <w:t>s</w:t>
-            </w:r>
-            <w:r>
-              <w:rPr>
-                <w:rFonts w:ascii="Arial" w:hAnsi="Arial" w:cs="Arial"/>
-                <w:sz w:val="22"/>
-                <w:szCs w:val="22"/>
-              </w:rPr>
-              <w:t xml:space="preserve"> their status between each other</w:t>
+                <w:highlight w:val="yellow"/>
+              </w:rPr>
+            </w:pPr>
+            <w:r>
+              <w:rPr>
+                <w:rFonts w:ascii="Arial" w:hAnsi="Arial" w:cs="Arial"/>
+                <w:sz w:val="22"/>
+                <w:szCs w:val="22"/>
+                <w:highlight w:val="yellow"/>
+              </w:rPr>
+              <w:t>Individual UAV avoids collisions with objects and other UAVs</w:t>
             </w:r>
           </w:p>
         </w:tc>
@@ -8586,15 +8674,17 @@
                 <w:rFonts w:ascii="Arial" w:hAnsi="Arial" w:cs="Arial"/>
                 <w:sz w:val="22"/>
                 <w:szCs w:val="22"/>
-              </w:rPr>
-            </w:pPr>
-            <w:r>
-              <w:rPr>
-                <w:rFonts w:ascii="Arial" w:hAnsi="Arial" w:cs="Arial"/>
-                <w:sz w:val="22"/>
-                <w:szCs w:val="22"/>
-              </w:rPr>
-              <w:t>Pass</w:t>
+                <w:highlight w:val="yellow"/>
+              </w:rPr>
+            </w:pPr>
+            <w:r>
+              <w:rPr>
+                <w:rFonts w:ascii="Arial" w:hAnsi="Arial" w:cs="Arial"/>
+                <w:sz w:val="22"/>
+                <w:szCs w:val="22"/>
+                <w:highlight w:val="yellow"/>
+              </w:rPr>
+              <w:t>Fail</w:t>
             </w:r>
           </w:p>
         </w:tc>
@@ -8606,31 +8696,45 @@
           </w:tcPr>
           <w:p>
             <w:pPr>
-              <w:pStyle w:val="template"/>
-              <w:rPr>
-                <w:rFonts w:cs="Arial"/>
-                <w:i w:val="0"/>
-                <w:szCs w:val="22"/>
-              </w:rPr>
-            </w:pPr>
-            <w:r>
-              <w:rPr>
-                <w:rFonts w:cs="Arial"/>
-                <w:i w:val="0"/>
-                <w:szCs w:val="22"/>
-              </w:rPr>
-              <w:t>[Req 25] Individual UAV shall avoid collisions with objects including other UAVs.</w:t>
-            </w:r>
-          </w:p>
-          <w:p>
-            <w:pPr>
-              <w:jc w:val="center"/>
-              <w:rPr>
-                <w:rFonts w:ascii="Arial" w:hAnsi="Arial" w:cs="Arial"/>
-                <w:sz w:val="22"/>
-                <w:szCs w:val="22"/>
-              </w:rPr>
-            </w:pPr>
+              <w:rPr>
+                <w:rFonts w:ascii="Arial" w:hAnsi="Arial" w:cs="Arial"/>
+                <w:sz w:val="22"/>
+                <w:szCs w:val="22"/>
+              </w:rPr>
+            </w:pPr>
+            <w:r>
+              <w:rPr>
+                <w:rFonts w:ascii="Arial" w:hAnsi="Arial" w:cs="Arial"/>
+                <w:sz w:val="22"/>
+                <w:szCs w:val="22"/>
+              </w:rPr>
+              <w:t>[Req 2</w:t>
+            </w:r>
+            <w:r>
+              <w:rPr>
+                <w:rFonts w:ascii="Arial" w:hAnsi="Arial" w:cs="Arial"/>
+                <w:sz w:val="22"/>
+                <w:szCs w:val="22"/>
+              </w:rPr>
+              <w:t>6</w:t>
+            </w:r>
+            <w:r>
+              <w:rPr>
+                <w:rFonts w:ascii="Arial" w:hAnsi="Arial" w:cs="Arial"/>
+                <w:sz w:val="22"/>
+                <w:szCs w:val="22"/>
+              </w:rPr>
+              <w:t xml:space="preserve">] Individual UAV shall carry a payload that will house </w:t>
+            </w:r>
+            <w:r>
+              <w:rPr>
+                <w:rFonts w:ascii="Arial" w:hAnsi="Arial" w:cs="Arial"/>
+                <w:sz w:val="22"/>
+                <w:szCs w:val="22"/>
+              </w:rPr>
+              <w:lastRenderedPageBreak/>
+              <w:t>sensors.</w:t>
+            </w:r>
           </w:p>
         </w:tc>
         <w:tc>
@@ -8660,7 +8764,7 @@
                 <w:sz w:val="22"/>
                 <w:szCs w:val="22"/>
               </w:rPr>
-              <w:t>5</w:t>
+              <w:t>6</w:t>
             </w:r>
             <w:r>
               <w:rPr>
@@ -8690,7 +8794,16 @@
                 <w:sz w:val="22"/>
                 <w:szCs w:val="22"/>
               </w:rPr>
-              <w:t>Individual UAV is put into a path of an object</w:t>
+              <w:t xml:space="preserve">Payload with a sensor is added to individual </w:t>
+            </w:r>
+            <w:r>
+              <w:rPr>
+                <w:rFonts w:ascii="Arial" w:hAnsi="Arial" w:cs="Arial"/>
+                <w:sz w:val="22"/>
+                <w:szCs w:val="22"/>
+              </w:rPr>
+              <w:lastRenderedPageBreak/>
+              <w:t>UAV</w:t>
             </w:r>
           </w:p>
         </w:tc>
@@ -8712,23 +8825,8 @@
                 <w:sz w:val="22"/>
                 <w:szCs w:val="22"/>
               </w:rPr>
-              <w:t>Individual UAV avoid</w:t>
-            </w:r>
-            <w:r>
-              <w:rPr>
-                <w:rFonts w:ascii="Arial" w:hAnsi="Arial" w:cs="Arial"/>
-                <w:sz w:val="22"/>
-                <w:szCs w:val="22"/>
-              </w:rPr>
-              <w:t>s</w:t>
-            </w:r>
-            <w:r>
-              <w:rPr>
-                <w:rFonts w:ascii="Arial" w:hAnsi="Arial" w:cs="Arial"/>
-                <w:sz w:val="22"/>
-                <w:szCs w:val="22"/>
-              </w:rPr>
-              <w:t xml:space="preserve"> collisions with objects and other UAVs</w:t>
+              <w:lastRenderedPageBreak/>
+              <w:t>Individual UAV carries a payload that has a sensor</w:t>
             </w:r>
           </w:p>
         </w:tc>
@@ -8777,7 +8875,7 @@
                 <w:sz w:val="22"/>
                 <w:szCs w:val="22"/>
               </w:rPr>
-              <w:t>[Req 26] Individual UAV shall carry a payload that will house sensors.</w:t>
+              <w:t>[Req 27] Sensor data shall be routed through the aerial swarm via the lead UAV.</w:t>
             </w:r>
           </w:p>
         </w:tc>
@@ -8799,23 +8897,7 @@
                 <w:sz w:val="22"/>
                 <w:szCs w:val="22"/>
               </w:rPr>
-              <w:t>2</w:t>
-            </w:r>
-            <w:r>
-              <w:rPr>
-                <w:rFonts w:ascii="Arial" w:hAnsi="Arial" w:cs="Arial"/>
-                <w:sz w:val="22"/>
-                <w:szCs w:val="22"/>
-              </w:rPr>
-              <w:t>6</w:t>
-            </w:r>
-            <w:r>
-              <w:rPr>
-                <w:rFonts w:ascii="Arial" w:hAnsi="Arial" w:cs="Arial"/>
-                <w:sz w:val="22"/>
-                <w:szCs w:val="22"/>
-              </w:rPr>
-              <w:t>.1</w:t>
+              <w:t>27.1</w:t>
             </w:r>
           </w:p>
         </w:tc>
@@ -8837,7 +8919,7 @@
                 <w:sz w:val="22"/>
                 <w:szCs w:val="22"/>
               </w:rPr>
-              <w:t>Payload with a sensor is added to individual UAV</w:t>
+              <w:t>Sensor data is collected</w:t>
             </w:r>
           </w:p>
         </w:tc>
@@ -8859,7 +8941,7 @@
                 <w:sz w:val="22"/>
                 <w:szCs w:val="22"/>
               </w:rPr>
-              <w:t>Individual UAV carries a payload that has a sensor</w:t>
+              <w:t>Sensor data is routed through the aerial swarm via the lead UAV</w:t>
             </w:r>
           </w:p>
         </w:tc>
@@ -8905,7 +8987,7 @@
                 <w:sz w:val="22"/>
                 <w:szCs w:val="22"/>
               </w:rPr>
-              <w:t>[Req 27] Sensor data shall be routed through the aerial swarm via the lead UAV.</w:t>
+              <w:t>[Req 29] The aerial swarm shall report to ground control when a UAV becomes inactive.</w:t>
             </w:r>
           </w:p>
         </w:tc>
@@ -8927,23 +9009,7 @@
                 <w:sz w:val="22"/>
                 <w:szCs w:val="22"/>
               </w:rPr>
-              <w:t>2</w:t>
-            </w:r>
-            <w:r>
-              <w:rPr>
-                <w:rFonts w:ascii="Arial" w:hAnsi="Arial" w:cs="Arial"/>
-                <w:sz w:val="22"/>
-                <w:szCs w:val="22"/>
-              </w:rPr>
-              <w:t>7</w:t>
-            </w:r>
-            <w:r>
-              <w:rPr>
-                <w:rFonts w:ascii="Arial" w:hAnsi="Arial" w:cs="Arial"/>
-                <w:sz w:val="22"/>
-                <w:szCs w:val="22"/>
-              </w:rPr>
-              <w:t>.1</w:t>
+              <w:t>29.1</w:t>
             </w:r>
           </w:p>
         </w:tc>
@@ -8965,7 +9031,7 @@
                 <w:sz w:val="22"/>
                 <w:szCs w:val="22"/>
               </w:rPr>
-              <w:t>Sensor data is collected</w:t>
+              <w:t>An individual UAV becomes inactive</w:t>
             </w:r>
           </w:p>
         </w:tc>
@@ -8987,7 +9053,7 @@
                 <w:sz w:val="22"/>
                 <w:szCs w:val="22"/>
               </w:rPr>
-              <w:t>Sensor data is routed through the aerial swarm via the lead UAV</w:t>
+              <w:t>The aerial swarm reports back to ground control once an individual UAV becomes in active</w:t>
             </w:r>
           </w:p>
         </w:tc>
@@ -9011,285 +9077,6 @@
               </w:rPr>
               <w:t>Pass</w:t>
             </w:r>
-          </w:p>
-        </w:tc>
-      </w:tr>
-      <w:tr>
-        <w:tc>
-          <w:tcPr>
-            <w:tcW w:w="2540" w:type="dxa"/>
-          </w:tcPr>
-          <w:p>
-            <w:pPr>
-              <w:pStyle w:val="template"/>
-              <w:rPr>
-                <w:rFonts w:cs="Arial"/>
-                <w:i w:val="0"/>
-                <w:szCs w:val="22"/>
-              </w:rPr>
-            </w:pPr>
-            <w:r>
-              <w:rPr>
-                <w:rFonts w:cs="Arial"/>
-                <w:i w:val="0"/>
-                <w:szCs w:val="22"/>
-              </w:rPr>
-              <w:t>[Req 28] The aerial swarm shall continue task and attempt to finish the mission queue when any individual UAV becomes inactive.</w:t>
-            </w:r>
-          </w:p>
-        </w:tc>
-        <w:tc>
-          <w:tcPr>
-            <w:tcW w:w="1510" w:type="dxa"/>
-          </w:tcPr>
-          <w:p>
-            <w:pPr>
-              <w:rPr>
-                <w:rFonts w:ascii="Arial" w:hAnsi="Arial" w:cs="Arial"/>
-                <w:sz w:val="22"/>
-                <w:szCs w:val="22"/>
-              </w:rPr>
-            </w:pPr>
-            <w:r>
-              <w:rPr>
-                <w:rFonts w:ascii="Arial" w:hAnsi="Arial" w:cs="Arial"/>
-                <w:sz w:val="22"/>
-                <w:szCs w:val="22"/>
-              </w:rPr>
-              <w:t>2</w:t>
-            </w:r>
-            <w:r>
-              <w:rPr>
-                <w:rFonts w:ascii="Arial" w:hAnsi="Arial" w:cs="Arial"/>
-                <w:sz w:val="22"/>
-                <w:szCs w:val="22"/>
-              </w:rPr>
-              <w:t>8</w:t>
-            </w:r>
-            <w:r>
-              <w:rPr>
-                <w:rFonts w:ascii="Arial" w:hAnsi="Arial" w:cs="Arial"/>
-                <w:sz w:val="22"/>
-                <w:szCs w:val="22"/>
-              </w:rPr>
-              <w:t>.1</w:t>
-            </w:r>
-          </w:p>
-        </w:tc>
-        <w:tc>
-          <w:tcPr>
-            <w:tcW w:w="1808" w:type="dxa"/>
-          </w:tcPr>
-          <w:p>
-            <w:pPr>
-              <w:rPr>
-                <w:rFonts w:ascii="Arial" w:hAnsi="Arial" w:cs="Arial"/>
-                <w:sz w:val="22"/>
-                <w:szCs w:val="22"/>
-              </w:rPr>
-            </w:pPr>
-            <w:r>
-              <w:rPr>
-                <w:rFonts w:ascii="Arial" w:hAnsi="Arial" w:cs="Arial"/>
-                <w:sz w:val="22"/>
-                <w:szCs w:val="22"/>
-              </w:rPr>
-              <w:t>An individual UAV becomes inactive</w:t>
-            </w:r>
-          </w:p>
-        </w:tc>
-        <w:tc>
-          <w:tcPr>
-            <w:tcW w:w="2242" w:type="dxa"/>
-          </w:tcPr>
-          <w:p>
-            <w:pPr>
-              <w:rPr>
-                <w:rFonts w:ascii="Arial" w:hAnsi="Arial" w:cs="Arial"/>
-                <w:sz w:val="22"/>
-                <w:szCs w:val="22"/>
-              </w:rPr>
-            </w:pPr>
-            <w:r>
-              <w:rPr>
-                <w:rFonts w:ascii="Arial" w:hAnsi="Arial" w:cs="Arial"/>
-                <w:sz w:val="22"/>
-                <w:szCs w:val="22"/>
-              </w:rPr>
-              <w:t>The aerial swarm continues their task when an individual UAV becomes inactive</w:t>
-            </w:r>
-          </w:p>
-        </w:tc>
-        <w:tc>
-          <w:tcPr>
-            <w:tcW w:w="1255" w:type="dxa"/>
-          </w:tcPr>
-          <w:p>
-            <w:pPr>
-              <w:rPr>
-                <w:rFonts w:ascii="Arial" w:hAnsi="Arial" w:cs="Arial"/>
-                <w:sz w:val="22"/>
-                <w:szCs w:val="22"/>
-              </w:rPr>
-            </w:pPr>
-            <w:r>
-              <w:rPr>
-                <w:rFonts w:ascii="Arial" w:hAnsi="Arial" w:cs="Arial"/>
-                <w:sz w:val="22"/>
-                <w:szCs w:val="22"/>
-              </w:rPr>
-              <w:t>Pass</w:t>
-            </w:r>
-          </w:p>
-        </w:tc>
-      </w:tr>
-      <w:tr>
-        <w:tc>
-          <w:tcPr>
-            <w:tcW w:w="2540" w:type="dxa"/>
-          </w:tcPr>
-          <w:p>
-            <w:pPr>
-              <w:pStyle w:val="template"/>
-              <w:rPr>
-                <w:rFonts w:cs="Arial"/>
-                <w:i w:val="0"/>
-                <w:szCs w:val="22"/>
-                <w:highlight w:val="yellow"/>
-              </w:rPr>
-            </w:pPr>
-            <w:r>
-              <w:rPr>
-                <w:rFonts w:cs="Arial"/>
-                <w:i w:val="0"/>
-                <w:szCs w:val="22"/>
-                <w:highlight w:val="yellow"/>
-              </w:rPr>
-              <w:t>[Req 29] The aerial swarm shall report to ground control when a UAV becomes inactive.</w:t>
-            </w:r>
-          </w:p>
-        </w:tc>
-        <w:tc>
-          <w:tcPr>
-            <w:tcW w:w="1510" w:type="dxa"/>
-          </w:tcPr>
-          <w:p>
-            <w:pPr>
-              <w:rPr>
-                <w:rFonts w:ascii="Arial" w:hAnsi="Arial" w:cs="Arial"/>
-                <w:sz w:val="22"/>
-                <w:szCs w:val="22"/>
-                <w:highlight w:val="yellow"/>
-              </w:rPr>
-            </w:pPr>
-            <w:r>
-              <w:rPr>
-                <w:rFonts w:ascii="Arial" w:hAnsi="Arial" w:cs="Arial"/>
-                <w:sz w:val="22"/>
-                <w:szCs w:val="22"/>
-                <w:highlight w:val="yellow"/>
-              </w:rPr>
-              <w:t>29.1</w:t>
-            </w:r>
-          </w:p>
-        </w:tc>
-        <w:tc>
-          <w:tcPr>
-            <w:tcW w:w="1808" w:type="dxa"/>
-          </w:tcPr>
-          <w:p>
-            <w:pPr>
-              <w:rPr>
-                <w:rFonts w:ascii="Arial" w:hAnsi="Arial" w:cs="Arial"/>
-                <w:sz w:val="22"/>
-                <w:szCs w:val="22"/>
-                <w:highlight w:val="yellow"/>
-              </w:rPr>
-            </w:pPr>
-            <w:r>
-              <w:rPr>
-                <w:rFonts w:ascii="Arial" w:hAnsi="Arial" w:cs="Arial"/>
-                <w:sz w:val="22"/>
-                <w:szCs w:val="22"/>
-                <w:highlight w:val="yellow"/>
-              </w:rPr>
-              <w:t>An individual UAV becomes inactive</w:t>
-            </w:r>
-          </w:p>
-        </w:tc>
-        <w:tc>
-          <w:tcPr>
-            <w:tcW w:w="2242" w:type="dxa"/>
-          </w:tcPr>
-          <w:p>
-            <w:pPr>
-              <w:rPr>
-                <w:rFonts w:ascii="Arial" w:hAnsi="Arial" w:cs="Arial"/>
-                <w:sz w:val="22"/>
-                <w:szCs w:val="22"/>
-                <w:highlight w:val="yellow"/>
-              </w:rPr>
-            </w:pPr>
-            <w:r>
-              <w:rPr>
-                <w:rFonts w:ascii="Arial" w:hAnsi="Arial" w:cs="Arial"/>
-                <w:sz w:val="22"/>
-                <w:szCs w:val="22"/>
-                <w:highlight w:val="yellow"/>
-              </w:rPr>
-              <w:t xml:space="preserve">The aerial swarm reports back to ground </w:t>
-            </w:r>
-            <w:r>
-              <w:rPr>
-                <w:rFonts w:ascii="Arial" w:hAnsi="Arial" w:cs="Arial"/>
-                <w:sz w:val="22"/>
-                <w:szCs w:val="22"/>
-                <w:highlight w:val="yellow"/>
-              </w:rPr>
-              <w:t>control</w:t>
-            </w:r>
-            <w:r>
-              <w:rPr>
-                <w:rFonts w:ascii="Arial" w:hAnsi="Arial" w:cs="Arial"/>
-                <w:sz w:val="22"/>
-                <w:szCs w:val="22"/>
-                <w:highlight w:val="yellow"/>
-              </w:rPr>
-              <w:t xml:space="preserve"> once an </w:t>
-            </w:r>
-            <w:r>
-              <w:rPr>
-                <w:rFonts w:ascii="Arial" w:hAnsi="Arial" w:cs="Arial"/>
-                <w:sz w:val="22"/>
-                <w:szCs w:val="22"/>
-                <w:highlight w:val="yellow"/>
-              </w:rPr>
-              <w:t>individual UAV</w:t>
-            </w:r>
-            <w:r>
-              <w:rPr>
-                <w:rFonts w:ascii="Arial" w:hAnsi="Arial" w:cs="Arial"/>
-                <w:sz w:val="22"/>
-                <w:szCs w:val="22"/>
-                <w:highlight w:val="yellow"/>
-              </w:rPr>
-              <w:t xml:space="preserve"> becomes in active</w:t>
-            </w:r>
-          </w:p>
-        </w:tc>
-        <w:tc>
-          <w:tcPr>
-            <w:tcW w:w="1255" w:type="dxa"/>
-          </w:tcPr>
-          <w:p>
-            <w:pPr>
-              <w:rPr>
-                <w:rFonts w:ascii="Arial" w:hAnsi="Arial" w:cs="Arial"/>
-                <w:sz w:val="22"/>
-                <w:szCs w:val="22"/>
-                <w:highlight w:val="yellow"/>
-              </w:rPr>
-            </w:pPr>
           </w:p>
         </w:tc>
       </w:tr>
@@ -11580,7 +11367,6 @@
                 <w:sz w:val="22"/>
                 <w:szCs w:val="22"/>
               </w:rPr>
-              <w:lastRenderedPageBreak/>
               <w:t>R16</w:t>
             </w:r>
           </w:p>
@@ -12505,6 +12291,7 @@
                 <w:sz w:val="22"/>
                 <w:szCs w:val="22"/>
               </w:rPr>
+              <w:lastRenderedPageBreak/>
               <w:t>R23</w:t>
             </w:r>
           </w:p>
@@ -13661,15 +13448,7 @@
           <w:sz w:val="22"/>
           <w:szCs w:val="22"/>
         </w:rPr>
-        <w:t xml:space="preserve"> the tester needs to have the following installed onto their </w:t>
-      </w:r>
-      <w:r>
-        <w:rPr>
-          <w:sz w:val="22"/>
-          <w:szCs w:val="22"/>
-        </w:rPr>
-        <w:lastRenderedPageBreak/>
-        <w:t>computer.</w:t>
+        <w:t xml:space="preserve"> the tester needs to have the following installed onto their computer.</w:t>
       </w:r>
     </w:p>
     <w:p>
@@ -13860,6 +13639,7 @@
           <w:sz w:val="22"/>
           <w:szCs w:val="22"/>
         </w:rPr>
+        <w:lastRenderedPageBreak/>
         <w:t xml:space="preserve">Assumed AirSim </w:t>
       </w:r>
       <w:r>

</xml_diff>